<commit_message>
Dodanie wymogow jakie uzytkownik ma wprowadzac
</commit_message>
<xml_diff>
--- a/Zadanie2.docx
+++ b/Zadanie2.docx
@@ -95,8 +95,13 @@
       <w:pPr>
         <w:jc w:val="center"/>
       </w:pPr>
-      <w:r>
-        <w:t>przy różnych wczytywanych z wejścia punktach startowych (</w:t>
+      <w:proofErr w:type="gramStart"/>
+      <w:r>
+        <w:t>przy</w:t>
+      </w:r>
+      <w:proofErr w:type="gramEnd"/>
+      <w:r>
+        <w:t xml:space="preserve"> różnych wczytywanych z wejścia punktach startowych (</w:t>
       </w:r>
       <m:oMath>
         <m:sSub>
@@ -188,6 +193,9 @@
       </w:r>
       <w:r>
         <w:cr/>
+      </w:r>
+      <w:r>
+        <w:t>wprowadzenie przez użytkownika: dokładność, ilość krokow,</w:t>
       </w:r>
     </w:p>
     <w:sectPr>

</xml_diff>

<commit_message>
Dodanie opisu rozwiazania zadania
</commit_message>
<xml_diff>
--- a/Zadanie2.docx
+++ b/Zadanie2.docx
@@ -176,28 +176,1530 @@
         <w:t>.</w:t>
       </w:r>
     </w:p>
+    <w:p>
+      <w:pPr>
+        <w:pStyle w:val="Bezodstpw"/>
+      </w:pPr>
+    </w:p>
+    <w:p>
+      <w:pPr>
+        <w:pStyle w:val="Bezodstpw"/>
+      </w:pPr>
+      <w:r>
+        <w:t>Metoda obliczeniowa:</w:t>
+      </w:r>
+      <w:r>
+        <w:t xml:space="preserve"> Metoda Newtona dla ukł</w:t>
+      </w:r>
+      <w:r>
+        <w:t>ad</w:t>
+      </w:r>
+      <w:r>
+        <w:t>ów równań</w:t>
+      </w:r>
+      <w:r>
+        <w:cr/>
+      </w:r>
+    </w:p>
+    <w:p>
+      <w:pPr>
+        <w:pStyle w:val="Bezodstpw"/>
+      </w:pPr>
+    </w:p>
+    <w:p>
+      <w:pPr>
+        <w:pStyle w:val="Bezodstpw"/>
+        <w:rPr>
+          <w:rFonts w:eastAsiaTheme="minorEastAsia"/>
+        </w:rPr>
+      </w:pPr>
+      <w:r>
+        <w:t>Dla układu z funkcją</w:t>
+      </w:r>
+      <w:proofErr w:type="gramStart"/>
+      <w:r>
+        <w:t xml:space="preserve"> </w:t>
+      </w:r>
+      <m:oMath>
+        <m:r>
+          <w:rPr>
+            <w:rFonts w:ascii="Cambria Math" w:hAnsi="Cambria Math"/>
+          </w:rPr>
+          <m:t>f=[</m:t>
+        </m:r>
+        <m:sSup>
+          <m:sSupPr>
+            <m:ctrlPr>
+              <w:rPr>
+                <w:rFonts w:ascii="Cambria Math" w:hAnsi="Cambria Math"/>
+                <w:i/>
+              </w:rPr>
+            </m:ctrlPr>
+          </m:sSupPr>
+          <m:e>
+            <m:sSub>
+              <m:sSubPr>
+                <m:ctrlPr>
+                  <w:rPr>
+                    <w:rFonts w:ascii="Cambria Math" w:hAnsi="Cambria Math"/>
+                    <w:i/>
+                  </w:rPr>
+                </m:ctrlPr>
+              </m:sSubPr>
+              <m:e>
+                <m:r>
+                  <w:rPr>
+                    <w:rFonts w:ascii="Cambria Math" w:hAnsi="Cambria Math"/>
+                  </w:rPr>
+                  <m:t>f</m:t>
+                </m:r>
+              </m:e>
+              <m:sub>
+                <m:r>
+                  <w:rPr>
+                    <w:rFonts w:ascii="Cambria Math" w:hAnsi="Cambria Math"/>
+                  </w:rPr>
+                  <m:t>1</m:t>
+                </m:r>
+              </m:sub>
+            </m:sSub>
+            <m:r>
+              <w:rPr>
+                <w:rFonts w:ascii="Cambria Math" w:hAnsi="Cambria Math"/>
+              </w:rPr>
+              <m:t>,…,</m:t>
+            </m:r>
+            <m:sSub>
+              <m:sSubPr>
+                <m:ctrlPr>
+                  <w:rPr>
+                    <w:rFonts w:ascii="Cambria Math" w:hAnsi="Cambria Math"/>
+                    <w:i/>
+                  </w:rPr>
+                </m:ctrlPr>
+              </m:sSubPr>
+              <m:e>
+                <m:r>
+                  <w:rPr>
+                    <w:rFonts w:ascii="Cambria Math" w:hAnsi="Cambria Math"/>
+                  </w:rPr>
+                  <m:t>f</m:t>
+                </m:r>
+              </m:e>
+              <m:sub>
+                <m:r>
+                  <w:rPr>
+                    <w:rFonts w:ascii="Cambria Math" w:hAnsi="Cambria Math"/>
+                  </w:rPr>
+                  <m:t>n</m:t>
+                </m:r>
+              </m:sub>
+            </m:sSub>
+            <m:r>
+              <w:rPr>
+                <w:rFonts w:ascii="Cambria Math" w:hAnsi="Cambria Math"/>
+              </w:rPr>
+              <m:t>]</m:t>
+            </m:r>
+          </m:e>
+          <m:sup>
+            <m:r>
+              <w:rPr>
+                <w:rFonts w:ascii="Cambria Math" w:hAnsi="Cambria Math"/>
+              </w:rPr>
+              <m:t>T</m:t>
+            </m:r>
+          </m:sup>
+        </m:sSup>
+        <m:r>
+          <w:rPr>
+            <w:rFonts w:ascii="Cambria Math" w:hAnsi="Cambria Math"/>
+          </w:rPr>
+          <m:t xml:space="preserve"> : </m:t>
+        </m:r>
+        <m:sSup>
+          <m:sSupPr>
+            <m:ctrlPr>
+              <w:rPr>
+                <w:rFonts w:ascii="Cambria Math" w:hAnsi="Cambria Math"/>
+                <w:i/>
+              </w:rPr>
+            </m:ctrlPr>
+          </m:sSupPr>
+          <m:e>
+            <m:r>
+              <w:rPr>
+                <w:rFonts w:ascii="Cambria Math" w:hAnsi="Cambria Math"/>
+              </w:rPr>
+              <m:t>[a, b]</m:t>
+            </m:r>
+          </m:e>
+          <m:sup>
+            <m:r>
+              <w:rPr>
+                <w:rFonts w:ascii="Cambria Math" w:hAnsi="Cambria Math"/>
+              </w:rPr>
+              <m:t>n</m:t>
+            </m:r>
+          </m:sup>
+        </m:sSup>
+        <m:r>
+          <w:rPr>
+            <w:rFonts w:ascii="Cambria Math" w:hAnsi="Cambria Math"/>
+          </w:rPr>
+          <m:t>→</m:t>
+        </m:r>
+        <m:sSup>
+          <m:sSupPr>
+            <m:ctrlPr>
+              <w:rPr>
+                <w:rFonts w:ascii="Cambria Math" w:hAnsi="Cambria Math"/>
+                <w:i/>
+              </w:rPr>
+            </m:ctrlPr>
+          </m:sSupPr>
+          <m:e>
+            <m:r>
+              <w:rPr>
+                <w:rFonts w:ascii="Cambria Math" w:hAnsi="Cambria Math"/>
+              </w:rPr>
+              <m:t>R</m:t>
+            </m:r>
+          </m:e>
+          <m:sup>
+            <m:r>
+              <w:rPr>
+                <w:rFonts w:ascii="Cambria Math" w:hAnsi="Cambria Math"/>
+              </w:rPr>
+              <m:t>n</m:t>
+            </m:r>
+            <w:proofErr w:type="gramEnd"/>
+          </m:sup>
+        </m:sSup>
+      </m:oMath>
+      <w:r>
+        <w:rPr>
+          <w:rFonts w:eastAsiaTheme="minorEastAsia"/>
+        </w:rPr>
+        <w:t xml:space="preserve"> zmiennej</w:t>
+      </w:r>
+      <m:oMath>
+        <m:r>
+          <w:rPr>
+            <w:rFonts w:ascii="Cambria Math" w:eastAsiaTheme="minorEastAsia" w:hAnsi="Cambria Math"/>
+          </w:rPr>
+          <m:t>x=</m:t>
+        </m:r>
+        <m:sSup>
+          <m:sSupPr>
+            <m:ctrlPr>
+              <w:rPr>
+                <w:rFonts w:ascii="Cambria Math" w:eastAsiaTheme="minorEastAsia" w:hAnsi="Cambria Math"/>
+                <w:i/>
+              </w:rPr>
+            </m:ctrlPr>
+          </m:sSupPr>
+          <m:e>
+            <m:r>
+              <w:rPr>
+                <w:rFonts w:ascii="Cambria Math" w:eastAsiaTheme="minorEastAsia" w:hAnsi="Cambria Math"/>
+              </w:rPr>
+              <m:t>[</m:t>
+            </m:r>
+            <m:sSub>
+              <m:sSubPr>
+                <m:ctrlPr>
+                  <w:rPr>
+                    <w:rFonts w:ascii="Cambria Math" w:eastAsiaTheme="minorEastAsia" w:hAnsi="Cambria Math"/>
+                    <w:i/>
+                  </w:rPr>
+                </m:ctrlPr>
+              </m:sSubPr>
+              <m:e>
+                <m:r>
+                  <w:rPr>
+                    <w:rFonts w:ascii="Cambria Math" w:eastAsiaTheme="minorEastAsia" w:hAnsi="Cambria Math"/>
+                  </w:rPr>
+                  <m:t>x</m:t>
+                </m:r>
+              </m:e>
+              <m:sub>
+                <m:r>
+                  <w:rPr>
+                    <w:rFonts w:ascii="Cambria Math" w:eastAsiaTheme="minorEastAsia" w:hAnsi="Cambria Math"/>
+                  </w:rPr>
+                  <m:t>1</m:t>
+                </m:r>
+              </m:sub>
+            </m:sSub>
+            <m:r>
+              <w:rPr>
+                <w:rFonts w:ascii="Cambria Math" w:eastAsiaTheme="minorEastAsia" w:hAnsi="Cambria Math"/>
+              </w:rPr>
+              <m:t>,…,</m:t>
+            </m:r>
+            <m:sSub>
+              <m:sSubPr>
+                <m:ctrlPr>
+                  <w:rPr>
+                    <w:rFonts w:ascii="Cambria Math" w:eastAsiaTheme="minorEastAsia" w:hAnsi="Cambria Math"/>
+                    <w:i/>
+                  </w:rPr>
+                </m:ctrlPr>
+              </m:sSubPr>
+              <m:e>
+                <m:r>
+                  <w:rPr>
+                    <w:rFonts w:ascii="Cambria Math" w:eastAsiaTheme="minorEastAsia" w:hAnsi="Cambria Math"/>
+                  </w:rPr>
+                  <m:t>x</m:t>
+                </m:r>
+              </m:e>
+              <m:sub>
+                <m:r>
+                  <w:rPr>
+                    <w:rFonts w:ascii="Cambria Math" w:eastAsiaTheme="minorEastAsia" w:hAnsi="Cambria Math"/>
+                  </w:rPr>
+                  <m:t>n</m:t>
+                </m:r>
+              </m:sub>
+            </m:sSub>
+            <m:r>
+              <w:rPr>
+                <w:rFonts w:ascii="Cambria Math" w:eastAsiaTheme="minorEastAsia" w:hAnsi="Cambria Math"/>
+              </w:rPr>
+              <m:t>]</m:t>
+            </m:r>
+          </m:e>
+          <m:sup>
+            <m:r>
+              <w:rPr>
+                <w:rFonts w:ascii="Cambria Math" w:eastAsiaTheme="minorEastAsia" w:hAnsi="Cambria Math"/>
+              </w:rPr>
+              <m:t>T</m:t>
+            </m:r>
+          </m:sup>
+        </m:sSup>
+      </m:oMath>
+      <w:r>
+        <w:rPr>
+          <w:rFonts w:eastAsiaTheme="minorEastAsia"/>
+        </w:rPr>
+        <w:t xml:space="preserve"> definiujemy ciąg Newtona</w:t>
+      </w:r>
+    </w:p>
+    <w:p>
+      <w:pPr>
+        <w:pStyle w:val="Bezodstpw"/>
+        <w:rPr>
+          <w:rFonts w:eastAsiaTheme="minorEastAsia"/>
+        </w:rPr>
+      </w:pPr>
+      <m:oMathPara>
+        <m:oMath>
+          <m:sSup>
+            <m:sSupPr>
+              <m:ctrlPr>
+                <w:rPr>
+                  <w:rFonts w:ascii="Cambria Math" w:eastAsiaTheme="minorEastAsia" w:hAnsi="Cambria Math"/>
+                  <w:i/>
+                </w:rPr>
+              </m:ctrlPr>
+            </m:sSupPr>
+            <m:e>
+              <m:r>
+                <w:rPr>
+                  <w:rFonts w:ascii="Cambria Math" w:eastAsiaTheme="minorEastAsia" w:hAnsi="Cambria Math"/>
+                </w:rPr>
+                <m:t>x</m:t>
+              </m:r>
+            </m:e>
+            <m:sup>
+              <m:r>
+                <w:rPr>
+                  <w:rFonts w:ascii="Cambria Math" w:eastAsiaTheme="minorEastAsia" w:hAnsi="Cambria Math"/>
+                </w:rPr>
+                <m:t>(k+1)</m:t>
+              </m:r>
+            </m:sup>
+          </m:sSup>
+          <m:r>
+            <w:rPr>
+              <w:rFonts w:ascii="Cambria Math" w:eastAsiaTheme="minorEastAsia" w:hAnsi="Cambria Math"/>
+            </w:rPr>
+            <m:t>=</m:t>
+          </m:r>
+          <m:sSup>
+            <m:sSupPr>
+              <m:ctrlPr>
+                <w:rPr>
+                  <w:rFonts w:ascii="Cambria Math" w:eastAsiaTheme="minorEastAsia" w:hAnsi="Cambria Math"/>
+                  <w:i/>
+                </w:rPr>
+              </m:ctrlPr>
+            </m:sSupPr>
+            <m:e>
+              <m:r>
+                <w:rPr>
+                  <w:rFonts w:ascii="Cambria Math" w:eastAsiaTheme="minorEastAsia" w:hAnsi="Cambria Math"/>
+                </w:rPr>
+                <m:t>x</m:t>
+              </m:r>
+            </m:e>
+            <m:sup>
+              <m:r>
+                <w:rPr>
+                  <w:rFonts w:ascii="Cambria Math" w:eastAsiaTheme="minorEastAsia" w:hAnsi="Cambria Math"/>
+                </w:rPr>
+                <m:t>(k)</m:t>
+              </m:r>
+            </m:sup>
+          </m:sSup>
+          <m:r>
+            <w:rPr>
+              <w:rFonts w:ascii="Cambria Math" w:eastAsiaTheme="minorEastAsia" w:hAnsi="Cambria Math"/>
+            </w:rPr>
+            <m:t>-</m:t>
+          </m:r>
+          <m:sSup>
+            <m:sSupPr>
+              <m:ctrlPr>
+                <w:rPr>
+                  <w:rFonts w:ascii="Cambria Math" w:eastAsiaTheme="minorEastAsia" w:hAnsi="Cambria Math"/>
+                  <w:i/>
+                </w:rPr>
+              </m:ctrlPr>
+            </m:sSupPr>
+            <m:e>
+              <m:sSup>
+                <m:sSupPr>
+                  <m:ctrlPr>
+                    <w:rPr>
+                      <w:rFonts w:ascii="Cambria Math" w:eastAsiaTheme="minorEastAsia" w:hAnsi="Cambria Math"/>
+                      <w:i/>
+                    </w:rPr>
+                  </m:ctrlPr>
+                </m:sSupPr>
+                <m:e>
+                  <m:r>
+                    <w:rPr>
+                      <w:rFonts w:ascii="Cambria Math" w:eastAsiaTheme="minorEastAsia" w:hAnsi="Cambria Math"/>
+                    </w:rPr>
+                    <m:t>[f</m:t>
+                  </m:r>
+                </m:e>
+                <m:sup>
+                  <m:r>
+                    <w:rPr>
+                      <w:rFonts w:ascii="Cambria Math" w:eastAsiaTheme="minorEastAsia" w:hAnsi="Cambria Math"/>
+                    </w:rPr>
+                    <m:t>'</m:t>
+                  </m:r>
+                </m:sup>
+              </m:sSup>
+              <m:d>
+                <m:dPr>
+                  <m:ctrlPr>
+                    <w:rPr>
+                      <w:rFonts w:ascii="Cambria Math" w:eastAsiaTheme="minorEastAsia" w:hAnsi="Cambria Math"/>
+                      <w:i/>
+                    </w:rPr>
+                  </m:ctrlPr>
+                </m:dPr>
+                <m:e>
+                  <m:sSup>
+                    <m:sSupPr>
+                      <m:ctrlPr>
+                        <w:rPr>
+                          <w:rFonts w:ascii="Cambria Math" w:eastAsiaTheme="minorEastAsia" w:hAnsi="Cambria Math"/>
+                          <w:i/>
+                        </w:rPr>
+                      </m:ctrlPr>
+                    </m:sSupPr>
+                    <m:e>
+                      <m:r>
+                        <w:rPr>
+                          <w:rFonts w:ascii="Cambria Math" w:eastAsiaTheme="minorEastAsia" w:hAnsi="Cambria Math"/>
+                        </w:rPr>
+                        <m:t>x</m:t>
+                      </m:r>
+                    </m:e>
+                    <m:sup>
+                      <m:d>
+                        <m:dPr>
+                          <m:ctrlPr>
+                            <w:rPr>
+                              <w:rFonts w:ascii="Cambria Math" w:eastAsiaTheme="minorEastAsia" w:hAnsi="Cambria Math"/>
+                              <w:i/>
+                            </w:rPr>
+                          </m:ctrlPr>
+                        </m:dPr>
+                        <m:e>
+                          <m:r>
+                            <w:rPr>
+                              <w:rFonts w:ascii="Cambria Math" w:eastAsiaTheme="minorEastAsia" w:hAnsi="Cambria Math"/>
+                            </w:rPr>
+                            <m:t>k</m:t>
+                          </m:r>
+                        </m:e>
+                      </m:d>
+                    </m:sup>
+                  </m:sSup>
+                </m:e>
+              </m:d>
+              <m:r>
+                <w:rPr>
+                  <w:rFonts w:ascii="Cambria Math" w:eastAsiaTheme="minorEastAsia" w:hAnsi="Cambria Math"/>
+                </w:rPr>
+                <m:t>]</m:t>
+              </m:r>
+            </m:e>
+            <m:sup>
+              <m:r>
+                <w:rPr>
+                  <w:rFonts w:ascii="Cambria Math" w:eastAsiaTheme="minorEastAsia" w:hAnsi="Cambria Math"/>
+                </w:rPr>
+                <m:t>-1</m:t>
+              </m:r>
+            </m:sup>
+          </m:sSup>
+          <m:r>
+            <w:rPr>
+              <w:rFonts w:ascii="Cambria Math" w:eastAsiaTheme="minorEastAsia" w:hAnsi="Cambria Math"/>
+            </w:rPr>
+            <m:t>*f</m:t>
+          </m:r>
+          <m:d>
+            <m:dPr>
+              <m:ctrlPr>
+                <w:rPr>
+                  <w:rFonts w:ascii="Cambria Math" w:eastAsiaTheme="minorEastAsia" w:hAnsi="Cambria Math"/>
+                  <w:i/>
+                </w:rPr>
+              </m:ctrlPr>
+            </m:dPr>
+            <m:e>
+              <m:sSup>
+                <m:sSupPr>
+                  <m:ctrlPr>
+                    <w:rPr>
+                      <w:rFonts w:ascii="Cambria Math" w:eastAsiaTheme="minorEastAsia" w:hAnsi="Cambria Math"/>
+                      <w:i/>
+                    </w:rPr>
+                  </m:ctrlPr>
+                </m:sSupPr>
+                <m:e>
+                  <m:r>
+                    <w:rPr>
+                      <w:rFonts w:ascii="Cambria Math" w:eastAsiaTheme="minorEastAsia" w:hAnsi="Cambria Math"/>
+                    </w:rPr>
+                    <m:t>x</m:t>
+                  </m:r>
+                </m:e>
+                <m:sup>
+                  <m:d>
+                    <m:dPr>
+                      <m:ctrlPr>
+                        <w:rPr>
+                          <w:rFonts w:ascii="Cambria Math" w:eastAsiaTheme="minorEastAsia" w:hAnsi="Cambria Math"/>
+                          <w:i/>
+                        </w:rPr>
+                      </m:ctrlPr>
+                    </m:dPr>
+                    <m:e>
+                      <m:r>
+                        <w:rPr>
+                          <w:rFonts w:ascii="Cambria Math" w:eastAsiaTheme="minorEastAsia" w:hAnsi="Cambria Math"/>
+                        </w:rPr>
+                        <m:t>k</m:t>
+                      </m:r>
+                    </m:e>
+                  </m:d>
+                </m:sup>
+              </m:sSup>
+            </m:e>
+          </m:d>
+          <m:r>
+            <w:rPr>
+              <w:rFonts w:ascii="Cambria Math" w:eastAsiaTheme="minorEastAsia" w:hAnsi="Cambria Math"/>
+            </w:rPr>
+            <m:t>,  k≥0,</m:t>
+          </m:r>
+        </m:oMath>
+      </m:oMathPara>
+    </w:p>
+    <w:p>
+      <w:pPr>
+        <w:pStyle w:val="Bezodstpw"/>
+        <w:rPr>
+          <w:rFonts w:eastAsiaTheme="minorEastAsia"/>
+        </w:rPr>
+      </w:pPr>
+      <w:r>
+        <w:rPr>
+          <w:rFonts w:eastAsiaTheme="minorEastAsia"/>
+        </w:rPr>
+        <w:t>gdzie</w:t>
+      </w:r>
+      <w:proofErr w:type="gramStart"/>
+      <w:r>
+        <w:rPr>
+          <w:rFonts w:eastAsiaTheme="minorEastAsia"/>
+        </w:rPr>
+        <w:t xml:space="preserve"> </w:t>
+      </w:r>
+      <m:oMath>
+        <m:sSup>
+          <m:sSupPr>
+            <m:ctrlPr>
+              <w:rPr>
+                <w:rFonts w:ascii="Cambria Math" w:eastAsiaTheme="minorEastAsia" w:hAnsi="Cambria Math"/>
+                <w:i/>
+              </w:rPr>
+            </m:ctrlPr>
+          </m:sSupPr>
+          <m:e>
+            <m:r>
+              <w:rPr>
+                <w:rFonts w:ascii="Cambria Math" w:eastAsiaTheme="minorEastAsia" w:hAnsi="Cambria Math"/>
+              </w:rPr>
+              <m:t>x</m:t>
+            </m:r>
+          </m:e>
+          <m:sup>
+            <m:r>
+              <w:rPr>
+                <w:rFonts w:ascii="Cambria Math" w:eastAsiaTheme="minorEastAsia" w:hAnsi="Cambria Math"/>
+              </w:rPr>
+              <m:t>(0)</m:t>
+            </m:r>
+          </m:sup>
+        </m:sSup>
+        <m:r>
+          <w:rPr>
+            <w:rFonts w:ascii="Cambria Math" w:eastAsiaTheme="minorEastAsia" w:hAnsi="Cambria Math"/>
+          </w:rPr>
+          <m:t>∈</m:t>
+        </m:r>
+        <m:sSup>
+          <m:sSupPr>
+            <m:ctrlPr>
+              <w:rPr>
+                <w:rFonts w:ascii="Cambria Math" w:eastAsiaTheme="minorEastAsia" w:hAnsi="Cambria Math"/>
+                <w:i/>
+              </w:rPr>
+            </m:ctrlPr>
+          </m:sSupPr>
+          <m:e>
+            <m:r>
+              <w:rPr>
+                <w:rFonts w:ascii="Cambria Math" w:eastAsiaTheme="minorEastAsia" w:hAnsi="Cambria Math"/>
+              </w:rPr>
+              <m:t>[a,b]</m:t>
+            </m:r>
+          </m:e>
+          <m:sup>
+            <m:r>
+              <w:rPr>
+                <w:rFonts w:ascii="Cambria Math" w:eastAsiaTheme="minorEastAsia" w:hAnsi="Cambria Math"/>
+              </w:rPr>
+              <m:t>n</m:t>
+            </m:r>
+          </m:sup>
+        </m:sSup>
+      </m:oMath>
+      <w:r>
+        <w:rPr>
+          <w:rFonts w:eastAsiaTheme="minorEastAsia"/>
+        </w:rPr>
+        <w:t xml:space="preserve"> jest</w:t>
+      </w:r>
+      <w:proofErr w:type="gramEnd"/>
+      <w:r>
+        <w:rPr>
+          <w:rFonts w:eastAsiaTheme="minorEastAsia"/>
+        </w:rPr>
+        <w:t xml:space="preserve"> ustalony.</w:t>
+      </w:r>
+    </w:p>
+    <w:p>
+      <w:pPr>
+        <w:pStyle w:val="Bezodstpw"/>
+        <w:rPr>
+          <w:rFonts w:eastAsiaTheme="minorEastAsia"/>
+        </w:rPr>
+      </w:pPr>
+    </w:p>
+    <w:p>
+      <w:pPr>
+        <w:pStyle w:val="Bezodstpw"/>
+        <w:rPr>
+          <w:rFonts w:eastAsiaTheme="minorEastAsia"/>
+        </w:rPr>
+      </w:pPr>
+      <w:r>
+        <w:rPr>
+          <w:rFonts w:eastAsiaTheme="minorEastAsia"/>
+        </w:rPr>
+        <w:t>Zakł</w:t>
+      </w:r>
+      <w:r>
+        <w:rPr>
+          <w:rFonts w:eastAsiaTheme="minorEastAsia"/>
+        </w:rPr>
+        <w:t xml:space="preserve">adamy, </w:t>
+      </w:r>
+      <w:r>
+        <w:rPr>
+          <w:rFonts w:eastAsiaTheme="minorEastAsia"/>
+        </w:rPr>
+        <w:t xml:space="preserve">że </w:t>
+      </w:r>
+      <m:oMath>
+        <m:r>
+          <w:rPr>
+            <w:rFonts w:ascii="Cambria Math" w:eastAsiaTheme="minorEastAsia" w:hAnsi="Cambria Math"/>
+          </w:rPr>
+          <m:t>f</m:t>
+        </m:r>
+      </m:oMath>
+      <w:r>
+        <w:rPr>
+          <w:rFonts w:eastAsiaTheme="minorEastAsia"/>
+        </w:rPr>
+        <w:t xml:space="preserve"> jest klasy</w:t>
+      </w:r>
+      <w:r>
+        <w:rPr>
+          <w:rFonts w:eastAsiaTheme="minorEastAsia"/>
+        </w:rPr>
+        <w:t xml:space="preserve"> </w:t>
+      </w:r>
+      <m:oMath>
+        <m:sSup>
+          <m:sSupPr>
+            <m:ctrlPr>
+              <w:rPr>
+                <w:rFonts w:ascii="Cambria Math" w:eastAsiaTheme="minorEastAsia" w:hAnsi="Cambria Math"/>
+                <w:i/>
+              </w:rPr>
+            </m:ctrlPr>
+          </m:sSupPr>
+          <m:e>
+            <m:r>
+              <w:rPr>
+                <w:rFonts w:ascii="Cambria Math" w:eastAsiaTheme="minorEastAsia" w:hAnsi="Cambria Math"/>
+              </w:rPr>
+              <m:t>C</m:t>
+            </m:r>
+          </m:e>
+          <m:sup>
+            <m:r>
+              <w:rPr>
+                <w:rFonts w:ascii="Cambria Math" w:eastAsiaTheme="minorEastAsia" w:hAnsi="Cambria Math"/>
+              </w:rPr>
+              <m:t>1</m:t>
+            </m:r>
+          </m:sup>
+        </m:sSup>
+      </m:oMath>
+      <w:r>
+        <w:rPr>
+          <w:rFonts w:eastAsiaTheme="minorEastAsia"/>
+        </w:rPr>
+        <w:t>. Pochodna</w:t>
+      </w:r>
+      <w:r>
+        <w:rPr>
+          <w:rFonts w:eastAsiaTheme="minorEastAsia"/>
+        </w:rPr>
+        <w:t xml:space="preserve"> </w:t>
+      </w:r>
+      <m:oMath>
+        <m:sSup>
+          <m:sSupPr>
+            <m:ctrlPr>
+              <w:rPr>
+                <w:rFonts w:ascii="Cambria Math" w:eastAsiaTheme="minorEastAsia" w:hAnsi="Cambria Math"/>
+                <w:i/>
+              </w:rPr>
+            </m:ctrlPr>
+          </m:sSupPr>
+          <m:e>
+            <m:r>
+              <w:rPr>
+                <w:rFonts w:ascii="Cambria Math" w:eastAsiaTheme="minorEastAsia" w:hAnsi="Cambria Math"/>
+              </w:rPr>
+              <m:t>f</m:t>
+            </m:r>
+          </m:e>
+          <m:sup>
+            <m:r>
+              <w:rPr>
+                <w:rFonts w:ascii="Cambria Math" w:eastAsiaTheme="minorEastAsia" w:hAnsi="Cambria Math"/>
+              </w:rPr>
+              <m:t>'</m:t>
+            </m:r>
+          </m:sup>
+        </m:sSup>
+        <m:r>
+          <w:rPr>
+            <w:rFonts w:ascii="Cambria Math" w:eastAsiaTheme="minorEastAsia" w:hAnsi="Cambria Math"/>
+          </w:rPr>
+          <m:t>(</m:t>
+        </m:r>
+        <m:sSup>
+          <m:sSupPr>
+            <m:ctrlPr>
+              <w:rPr>
+                <w:rFonts w:ascii="Cambria Math" w:eastAsiaTheme="minorEastAsia" w:hAnsi="Cambria Math"/>
+                <w:i/>
+              </w:rPr>
+            </m:ctrlPr>
+          </m:sSupPr>
+          <m:e>
+            <m:r>
+              <w:rPr>
+                <w:rFonts w:ascii="Cambria Math" w:eastAsiaTheme="minorEastAsia" w:hAnsi="Cambria Math"/>
+              </w:rPr>
+              <m:t>x</m:t>
+            </m:r>
+          </m:e>
+          <m:sup>
+            <m:d>
+              <m:dPr>
+                <m:ctrlPr>
+                  <w:rPr>
+                    <w:rFonts w:ascii="Cambria Math" w:eastAsiaTheme="minorEastAsia" w:hAnsi="Cambria Math"/>
+                    <w:i/>
+                  </w:rPr>
+                </m:ctrlPr>
+              </m:dPr>
+              <m:e>
+                <m:r>
+                  <w:rPr>
+                    <w:rFonts w:ascii="Cambria Math" w:eastAsiaTheme="minorEastAsia" w:hAnsi="Cambria Math"/>
+                  </w:rPr>
+                  <m:t>k</m:t>
+                </m:r>
+              </m:e>
+            </m:d>
+          </m:sup>
+        </m:sSup>
+        <m:r>
+          <w:rPr>
+            <w:rFonts w:ascii="Cambria Math" w:eastAsiaTheme="minorEastAsia" w:hAnsi="Cambria Math"/>
+          </w:rPr>
+          <m:t>)</m:t>
+        </m:r>
+      </m:oMath>
+      <w:r>
+        <w:rPr>
+          <w:rFonts w:eastAsiaTheme="minorEastAsia"/>
+        </w:rPr>
+        <w:t xml:space="preserve"> jest macierzą</w:t>
+      </w:r>
+      <w:proofErr w:type="gramStart"/>
+      <w:r>
+        <w:rPr>
+          <w:rFonts w:eastAsiaTheme="minorEastAsia"/>
+        </w:rPr>
+        <w:t xml:space="preserve"> </w:t>
+      </w:r>
+      <m:oMath>
+        <m:sSub>
+          <m:sSubPr>
+            <m:ctrlPr>
+              <w:rPr>
+                <w:rFonts w:ascii="Cambria Math" w:eastAsia="LCMSS8" w:hAnsi="Cambria Math" w:cs="LCMSS8"/>
+                <w:i/>
+              </w:rPr>
+            </m:ctrlPr>
+          </m:sSubPr>
+          <m:e>
+            <m:r>
+              <w:rPr>
+                <w:rFonts w:ascii="Cambria Math" w:eastAsia="LCMSS8" w:hAnsi="Cambria Math" w:cs="LCMSS8"/>
+              </w:rPr>
+              <m:t>[</m:t>
+            </m:r>
+            <m:f>
+              <m:fPr>
+                <m:ctrlPr>
+                  <w:rPr>
+                    <w:rFonts w:ascii="Cambria Math" w:eastAsia="LCMSS8" w:hAnsi="Cambria Math" w:cs="LCMSS8"/>
+                    <w:i/>
+                  </w:rPr>
+                </m:ctrlPr>
+              </m:fPr>
+              <m:num>
+                <m:r>
+                  <w:rPr>
+                    <w:rFonts w:ascii="Cambria Math" w:eastAsia="LCMSS8" w:hAnsi="Cambria Math" w:cs="LCMSS8"/>
+                  </w:rPr>
+                  <m:t>∂</m:t>
+                </m:r>
+                <m:sSub>
+                  <m:sSubPr>
+                    <m:ctrlPr>
+                      <w:rPr>
+                        <w:rFonts w:ascii="Cambria Math" w:eastAsia="LCMSS8" w:hAnsi="Cambria Math" w:cs="LCMSS8"/>
+                        <w:i/>
+                      </w:rPr>
+                    </m:ctrlPr>
+                  </m:sSubPr>
+                  <m:e>
+                    <m:r>
+                      <w:rPr>
+                        <w:rFonts w:ascii="Cambria Math" w:eastAsia="LCMSS8" w:hAnsi="Cambria Math" w:cs="LCMSS8"/>
+                      </w:rPr>
+                      <m:t>f</m:t>
+                    </m:r>
+                  </m:e>
+                  <m:sub>
+                    <m:r>
+                      <w:rPr>
+                        <w:rFonts w:ascii="Cambria Math" w:eastAsia="LCMSS8" w:hAnsi="Cambria Math" w:cs="LCMSS8"/>
+                      </w:rPr>
+                      <m:t>i</m:t>
+                    </m:r>
+                  </m:sub>
+                </m:sSub>
+              </m:num>
+              <m:den>
+                <m:r>
+                  <w:rPr>
+                    <w:rFonts w:ascii="Cambria Math" w:eastAsia="LCMSS8" w:hAnsi="Cambria Math" w:cs="LCMSS8"/>
+                  </w:rPr>
+                  <m:t>∂</m:t>
+                </m:r>
+                <m:sSub>
+                  <m:sSubPr>
+                    <m:ctrlPr>
+                      <w:rPr>
+                        <w:rFonts w:ascii="Cambria Math" w:eastAsia="LCMSS8" w:hAnsi="Cambria Math" w:cs="LCMSS8"/>
+                        <w:i/>
+                      </w:rPr>
+                    </m:ctrlPr>
+                  </m:sSubPr>
+                  <m:e>
+                    <m:r>
+                      <w:rPr>
+                        <w:rFonts w:ascii="Cambria Math" w:eastAsia="LCMSS8" w:hAnsi="Cambria Math" w:cs="LCMSS8"/>
+                      </w:rPr>
+                      <m:t>x</m:t>
+                    </m:r>
+                  </m:e>
+                  <m:sub>
+                    <m:r>
+                      <w:rPr>
+                        <w:rFonts w:ascii="Cambria Math" w:eastAsia="LCMSS8" w:hAnsi="Cambria Math" w:cs="LCMSS8"/>
+                      </w:rPr>
+                      <m:t>i</m:t>
+                    </m:r>
+                  </m:sub>
+                </m:sSub>
+              </m:den>
+            </m:f>
+            <m:d>
+              <m:dPr>
+                <m:ctrlPr>
+                  <w:rPr>
+                    <w:rFonts w:ascii="Cambria Math" w:eastAsia="LCMSS8" w:hAnsi="Cambria Math" w:cs="LCMSS8"/>
+                    <w:i/>
+                  </w:rPr>
+                </m:ctrlPr>
+              </m:dPr>
+              <m:e>
+                <m:sSup>
+                  <m:sSupPr>
+                    <m:ctrlPr>
+                      <w:rPr>
+                        <w:rFonts w:ascii="Cambria Math" w:eastAsia="LCMSS8" w:hAnsi="Cambria Math" w:cs="LCMSS8"/>
+                        <w:i/>
+                      </w:rPr>
+                    </m:ctrlPr>
+                  </m:sSupPr>
+                  <m:e>
+                    <m:r>
+                      <w:rPr>
+                        <w:rFonts w:ascii="Cambria Math" w:eastAsia="LCMSS8" w:hAnsi="Cambria Math" w:cs="LCMSS8"/>
+                      </w:rPr>
+                      <m:t>x</m:t>
+                    </m:r>
+                  </m:e>
+                  <m:sup>
+                    <m:d>
+                      <m:dPr>
+                        <m:ctrlPr>
+                          <w:rPr>
+                            <w:rFonts w:ascii="Cambria Math" w:eastAsia="LCMSS8" w:hAnsi="Cambria Math" w:cs="LCMSS8"/>
+                            <w:i/>
+                          </w:rPr>
+                        </m:ctrlPr>
+                      </m:dPr>
+                      <m:e>
+                        <m:r>
+                          <w:rPr>
+                            <w:rFonts w:ascii="Cambria Math" w:eastAsia="LCMSS8" w:hAnsi="Cambria Math" w:cs="LCMSS8"/>
+                          </w:rPr>
+                          <m:t>k</m:t>
+                        </m:r>
+                      </m:e>
+                    </m:d>
+                  </m:sup>
+                </m:sSup>
+              </m:e>
+            </m:d>
+            <m:r>
+              <w:rPr>
+                <w:rFonts w:ascii="Cambria Math" w:eastAsia="LCMSS8" w:hAnsi="Cambria Math" w:cs="LCMSS8"/>
+              </w:rPr>
+              <m:t>]</m:t>
+            </m:r>
+          </m:e>
+          <m:sub>
+            <m:r>
+              <w:rPr>
+                <w:rFonts w:ascii="Cambria Math" w:eastAsia="LCMSS8" w:hAnsi="Cambria Math" w:cs="LCMSS8"/>
+              </w:rPr>
+              <m:t>i,j=1,…,n</m:t>
+            </m:r>
+          </m:sub>
+        </m:sSub>
+      </m:oMath>
+      <w:proofErr w:type="gramEnd"/>
+      <w:r>
+        <w:rPr>
+          <w:rFonts w:eastAsiaTheme="minorEastAsia"/>
+        </w:rPr>
+        <w:t xml:space="preserve"> , a </w:t>
+      </w:r>
+      <m:oMath>
+        <m:sSup>
+          <m:sSupPr>
+            <m:ctrlPr>
+              <w:rPr>
+                <w:rFonts w:ascii="Cambria Math" w:eastAsia="LCMSS8" w:hAnsi="Cambria Math" w:cs="LCMSS8"/>
+                <w:i/>
+              </w:rPr>
+            </m:ctrlPr>
+          </m:sSupPr>
+          <m:e>
+            <m:r>
+              <w:rPr>
+                <w:rFonts w:ascii="Cambria Math" w:eastAsia="LCMSS8" w:hAnsi="Cambria Math" w:cs="LCMSS8"/>
+              </w:rPr>
+              <m:t>[</m:t>
+            </m:r>
+            <m:sSup>
+              <m:sSupPr>
+                <m:ctrlPr>
+                  <w:rPr>
+                    <w:rFonts w:ascii="Cambria Math" w:eastAsia="LCMSS8" w:hAnsi="Cambria Math" w:cs="LCMSS8"/>
+                    <w:i/>
+                  </w:rPr>
+                </m:ctrlPr>
+              </m:sSupPr>
+              <m:e>
+                <m:r>
+                  <w:rPr>
+                    <w:rFonts w:ascii="Cambria Math" w:eastAsia="LCMSS8" w:hAnsi="Cambria Math" w:cs="LCMSS8"/>
+                  </w:rPr>
+                  <m:t>f</m:t>
+                </m:r>
+              </m:e>
+              <m:sup>
+                <m:r>
+                  <w:rPr>
+                    <w:rFonts w:ascii="Cambria Math" w:eastAsia="LCMSS8" w:hAnsi="Cambria Math" w:cs="LCMSS8"/>
+                  </w:rPr>
+                  <m:t>'</m:t>
+                </m:r>
+              </m:sup>
+            </m:sSup>
+            <m:d>
+              <m:dPr>
+                <m:ctrlPr>
+                  <w:rPr>
+                    <w:rFonts w:ascii="Cambria Math" w:eastAsia="LCMSS8" w:hAnsi="Cambria Math" w:cs="LCMSS8"/>
+                    <w:i/>
+                  </w:rPr>
+                </m:ctrlPr>
+              </m:dPr>
+              <m:e>
+                <m:sSup>
+                  <m:sSupPr>
+                    <m:ctrlPr>
+                      <w:rPr>
+                        <w:rFonts w:ascii="Cambria Math" w:eastAsia="LCMSS8" w:hAnsi="Cambria Math" w:cs="LCMSS8"/>
+                        <w:i/>
+                      </w:rPr>
+                    </m:ctrlPr>
+                  </m:sSupPr>
+                  <m:e>
+                    <m:r>
+                      <w:rPr>
+                        <w:rFonts w:ascii="Cambria Math" w:eastAsia="LCMSS8" w:hAnsi="Cambria Math" w:cs="LCMSS8"/>
+                      </w:rPr>
+                      <m:t>x</m:t>
+                    </m:r>
+                  </m:e>
+                  <m:sup>
+                    <m:d>
+                      <m:dPr>
+                        <m:ctrlPr>
+                          <w:rPr>
+                            <w:rFonts w:ascii="Cambria Math" w:eastAsia="LCMSS8" w:hAnsi="Cambria Math" w:cs="LCMSS8"/>
+                            <w:i/>
+                          </w:rPr>
+                        </m:ctrlPr>
+                      </m:dPr>
+                      <m:e>
+                        <m:r>
+                          <w:rPr>
+                            <w:rFonts w:ascii="Cambria Math" w:eastAsia="LCMSS8" w:hAnsi="Cambria Math" w:cs="LCMSS8"/>
+                          </w:rPr>
+                          <m:t>k</m:t>
+                        </m:r>
+                      </m:e>
+                    </m:d>
+                  </m:sup>
+                </m:sSup>
+              </m:e>
+            </m:d>
+            <m:r>
+              <w:rPr>
+                <w:rFonts w:ascii="Cambria Math" w:eastAsia="LCMSS8" w:hAnsi="Cambria Math" w:cs="LCMSS8"/>
+              </w:rPr>
+              <m:t>]</m:t>
+            </m:r>
+          </m:e>
+          <m:sup>
+            <m:r>
+              <w:rPr>
+                <w:rFonts w:ascii="Cambria Math" w:eastAsia="LCMSS8" w:hAnsi="Cambria Math" w:cs="LCMSS8"/>
+              </w:rPr>
+              <m:t>-1</m:t>
+            </m:r>
+          </m:sup>
+        </m:sSup>
+      </m:oMath>
+      <w:r>
+        <w:rPr>
+          <w:rFonts w:eastAsiaTheme="minorEastAsia"/>
+        </w:rPr>
+        <w:t xml:space="preserve"> jest odwrotną. Ciąg Newtona będzie poprawnie zdefiniowany, gdy na każdym kroku macierz </w:t>
+      </w:r>
+      <m:oMath>
+        <m:sSup>
+          <m:sSupPr>
+            <m:ctrlPr>
+              <w:rPr>
+                <w:rFonts w:ascii="Cambria Math" w:eastAsia="LCMSS8" w:hAnsi="Cambria Math" w:cs="LCMSS8"/>
+                <w:i/>
+              </w:rPr>
+            </m:ctrlPr>
+          </m:sSupPr>
+          <m:e>
+            <m:r>
+              <w:rPr>
+                <w:rFonts w:ascii="Cambria Math" w:eastAsia="LCMSS8" w:hAnsi="Cambria Math" w:cs="LCMSS8"/>
+              </w:rPr>
+              <m:t>f</m:t>
+            </m:r>
+          </m:e>
+          <m:sup>
+            <m:r>
+              <w:rPr>
+                <w:rFonts w:ascii="Cambria Math" w:eastAsia="LCMSS8" w:hAnsi="Cambria Math" w:cs="LCMSS8"/>
+              </w:rPr>
+              <m:t>'</m:t>
+            </m:r>
+          </m:sup>
+        </m:sSup>
+        <m:d>
+          <m:dPr>
+            <m:ctrlPr>
+              <w:rPr>
+                <w:rFonts w:ascii="Cambria Math" w:eastAsia="LCMSS8" w:hAnsi="Cambria Math" w:cs="LCMSS8"/>
+                <w:i/>
+              </w:rPr>
+            </m:ctrlPr>
+          </m:dPr>
+          <m:e>
+            <m:sSup>
+              <m:sSupPr>
+                <m:ctrlPr>
+                  <w:rPr>
+                    <w:rFonts w:ascii="Cambria Math" w:eastAsia="LCMSS8" w:hAnsi="Cambria Math" w:cs="LCMSS8"/>
+                    <w:i/>
+                  </w:rPr>
+                </m:ctrlPr>
+              </m:sSupPr>
+              <m:e>
+                <m:r>
+                  <w:rPr>
+                    <w:rFonts w:ascii="Cambria Math" w:eastAsia="LCMSS8" w:hAnsi="Cambria Math" w:cs="LCMSS8"/>
+                  </w:rPr>
+                  <m:t>x</m:t>
+                </m:r>
+              </m:e>
+              <m:sup>
+                <m:d>
+                  <m:dPr>
+                    <m:ctrlPr>
+                      <w:rPr>
+                        <w:rFonts w:ascii="Cambria Math" w:eastAsia="LCMSS8" w:hAnsi="Cambria Math" w:cs="LCMSS8"/>
+                        <w:i/>
+                      </w:rPr>
+                    </m:ctrlPr>
+                  </m:dPr>
+                  <m:e>
+                    <m:r>
+                      <w:rPr>
+                        <w:rFonts w:ascii="Cambria Math" w:eastAsia="LCMSS8" w:hAnsi="Cambria Math" w:cs="LCMSS8"/>
+                      </w:rPr>
+                      <m:t>k</m:t>
+                    </m:r>
+                  </m:e>
+                </m:d>
+              </m:sup>
+            </m:sSup>
+          </m:e>
+        </m:d>
+      </m:oMath>
+      <w:r>
+        <w:rPr>
+          <w:rFonts w:eastAsiaTheme="minorEastAsia"/>
+        </w:rPr>
+        <w:t xml:space="preserve"> będzie odwracalna.</w:t>
+      </w:r>
+    </w:p>
+    <w:p>
+      <w:pPr>
+        <w:pStyle w:val="Bezodstpw"/>
+        <w:rPr>
+          <w:rFonts w:eastAsiaTheme="minorEastAsia"/>
+        </w:rPr>
+      </w:pPr>
+    </w:p>
+    <w:p>
+      <w:pPr>
+        <w:pStyle w:val="Bezodstpw"/>
+        <w:rPr>
+          <w:rFonts w:eastAsiaTheme="minorEastAsia"/>
+        </w:rPr>
+      </w:pPr>
+      <w:r>
+        <w:rPr>
+          <w:rFonts w:eastAsiaTheme="minorEastAsia"/>
+        </w:rPr>
+        <w:t>Uwaga</w:t>
+      </w:r>
+    </w:p>
+    <w:p>
+      <w:pPr>
+        <w:pStyle w:val="Bezodstpw"/>
+        <w:rPr>
+          <w:rFonts w:eastAsiaTheme="minorEastAsia"/>
+        </w:rPr>
+      </w:pPr>
+      <w:r>
+        <w:rPr>
+          <w:rFonts w:eastAsiaTheme="minorEastAsia"/>
+        </w:rPr>
+        <w:t xml:space="preserve">Wektor </w:t>
+      </w:r>
+      <m:oMath>
+        <m:d>
+          <m:dPr>
+            <m:ctrlPr>
+              <w:rPr>
+                <w:rFonts w:ascii="Cambria Math" w:eastAsia="LCMSS8" w:hAnsi="Cambria Math" w:cs="LCMSS8"/>
+                <w:i/>
+              </w:rPr>
+            </m:ctrlPr>
+          </m:dPr>
+          <m:e>
+            <m:sSup>
+              <m:sSupPr>
+                <m:ctrlPr>
+                  <w:rPr>
+                    <w:rFonts w:ascii="Cambria Math" w:eastAsia="LCMSS8" w:hAnsi="Cambria Math" w:cs="LCMSS8"/>
+                    <w:i/>
+                  </w:rPr>
+                </m:ctrlPr>
+              </m:sSupPr>
+              <m:e>
+                <m:r>
+                  <w:rPr>
+                    <w:rFonts w:ascii="Cambria Math" w:eastAsia="LCMSS8" w:hAnsi="Cambria Math" w:cs="LCMSS8"/>
+                  </w:rPr>
+                  <m:t>x</m:t>
+                </m:r>
+              </m:e>
+              <m:sup>
+                <m:d>
+                  <m:dPr>
+                    <m:ctrlPr>
+                      <w:rPr>
+                        <w:rFonts w:ascii="Cambria Math" w:eastAsia="LCMSS8" w:hAnsi="Cambria Math" w:cs="LCMSS8"/>
+                        <w:i/>
+                      </w:rPr>
+                    </m:ctrlPr>
+                  </m:dPr>
+                  <m:e>
+                    <m:r>
+                      <w:rPr>
+                        <w:rFonts w:ascii="Cambria Math" w:eastAsia="LCMSS8" w:hAnsi="Cambria Math" w:cs="LCMSS8"/>
+                      </w:rPr>
+                      <m:t>k+1</m:t>
+                    </m:r>
+                  </m:e>
+                </m:d>
+              </m:sup>
+            </m:sSup>
+          </m:e>
+        </m:d>
+      </m:oMath>
+      <w:r>
+        <w:rPr>
+          <w:rFonts w:eastAsiaTheme="minorEastAsia"/>
+        </w:rPr>
+        <w:t xml:space="preserve"> można wyznaczyć, jako rozwiązanie liniowego układu</w:t>
+      </w:r>
+    </w:p>
+    <w:p>
+      <w:pPr>
+        <w:pStyle w:val="Bezodstpw"/>
+        <w:jc w:val="center"/>
+        <w:rPr>
+          <w:rFonts w:eastAsiaTheme="minorEastAsia"/>
+        </w:rPr>
+      </w:pPr>
+    </w:p>
+    <w:p>
+      <w:pPr>
+        <w:pStyle w:val="Bezodstpw"/>
+        <w:jc w:val="center"/>
+        <w:rPr>
+          <w:rFonts w:eastAsiaTheme="minorEastAsia"/>
+        </w:rPr>
+      </w:pPr>
+      <m:oMathPara>
+        <m:oMath>
+          <m:sSup>
+            <m:sSupPr>
+              <m:ctrlPr>
+                <w:rPr>
+                  <w:rFonts w:ascii="Cambria Math" w:eastAsiaTheme="minorEastAsia" w:hAnsi="Cambria Math"/>
+                  <w:i/>
+                </w:rPr>
+              </m:ctrlPr>
+            </m:sSupPr>
+            <m:e>
+              <m:r>
+                <w:rPr>
+                  <w:rFonts w:ascii="Cambria Math" w:eastAsiaTheme="minorEastAsia" w:hAnsi="Cambria Math"/>
+                </w:rPr>
+                <m:t>f</m:t>
+              </m:r>
+            </m:e>
+            <m:sup>
+              <m:r>
+                <w:rPr>
+                  <w:rFonts w:ascii="Cambria Math" w:eastAsiaTheme="minorEastAsia" w:hAnsi="Cambria Math"/>
+                </w:rPr>
+                <m:t>'</m:t>
+              </m:r>
+            </m:sup>
+          </m:sSup>
+          <m:d>
+            <m:dPr>
+              <m:ctrlPr>
+                <w:rPr>
+                  <w:rFonts w:ascii="Cambria Math" w:eastAsiaTheme="minorEastAsia" w:hAnsi="Cambria Math"/>
+                  <w:i/>
+                </w:rPr>
+              </m:ctrlPr>
+            </m:dPr>
+            <m:e>
+              <m:sSup>
+                <m:sSupPr>
+                  <m:ctrlPr>
+                    <w:rPr>
+                      <w:rFonts w:ascii="Cambria Math" w:eastAsiaTheme="minorEastAsia" w:hAnsi="Cambria Math"/>
+                      <w:i/>
+                    </w:rPr>
+                  </m:ctrlPr>
+                </m:sSupPr>
+                <m:e>
+                  <m:r>
+                    <w:rPr>
+                      <w:rFonts w:ascii="Cambria Math" w:eastAsiaTheme="minorEastAsia" w:hAnsi="Cambria Math"/>
+                    </w:rPr>
+                    <m:t>x</m:t>
+                  </m:r>
+                </m:e>
+                <m:sup>
+                  <m:d>
+                    <m:dPr>
+                      <m:ctrlPr>
+                        <w:rPr>
+                          <w:rFonts w:ascii="Cambria Math" w:eastAsiaTheme="minorEastAsia" w:hAnsi="Cambria Math"/>
+                          <w:i/>
+                        </w:rPr>
+                      </m:ctrlPr>
+                    </m:dPr>
+                    <m:e>
+                      <m:r>
+                        <w:rPr>
+                          <w:rFonts w:ascii="Cambria Math" w:eastAsiaTheme="minorEastAsia" w:hAnsi="Cambria Math"/>
+                        </w:rPr>
+                        <m:t>k</m:t>
+                      </m:r>
+                    </m:e>
+                  </m:d>
+                </m:sup>
+              </m:sSup>
+            </m:e>
+          </m:d>
+          <m:d>
+            <m:dPr>
+              <m:ctrlPr>
+                <w:rPr>
+                  <w:rFonts w:ascii="Cambria Math" w:eastAsiaTheme="minorEastAsia" w:hAnsi="Cambria Math"/>
+                  <w:i/>
+                </w:rPr>
+              </m:ctrlPr>
+            </m:dPr>
+            <m:e>
+              <m:r>
+                <w:rPr>
+                  <w:rFonts w:ascii="Cambria Math" w:eastAsiaTheme="minorEastAsia" w:hAnsi="Cambria Math"/>
+                </w:rPr>
+                <m:t>x-</m:t>
+              </m:r>
+              <m:sSup>
+                <m:sSupPr>
+                  <m:ctrlPr>
+                    <w:rPr>
+                      <w:rFonts w:ascii="Cambria Math" w:eastAsiaTheme="minorEastAsia" w:hAnsi="Cambria Math"/>
+                      <w:i/>
+                    </w:rPr>
+                  </m:ctrlPr>
+                </m:sSupPr>
+                <m:e>
+                  <m:r>
+                    <w:rPr>
+                      <w:rFonts w:ascii="Cambria Math" w:eastAsiaTheme="minorEastAsia" w:hAnsi="Cambria Math"/>
+                    </w:rPr>
+                    <m:t>x</m:t>
+                  </m:r>
+                </m:e>
+                <m:sup>
+                  <m:r>
+                    <w:rPr>
+                      <w:rFonts w:ascii="Cambria Math" w:eastAsiaTheme="minorEastAsia" w:hAnsi="Cambria Math"/>
+                    </w:rPr>
+                    <m:t>k</m:t>
+                  </m:r>
+                </m:sup>
+              </m:sSup>
+            </m:e>
+          </m:d>
+          <m:r>
+            <w:rPr>
+              <w:rFonts w:ascii="Cambria Math" w:eastAsiaTheme="minorEastAsia" w:hAnsi="Cambria Math"/>
+            </w:rPr>
+            <m:t>=-f</m:t>
+          </m:r>
+          <m:d>
+            <m:dPr>
+              <m:ctrlPr>
+                <w:rPr>
+                  <w:rFonts w:ascii="Cambria Math" w:eastAsiaTheme="minorEastAsia" w:hAnsi="Cambria Math"/>
+                  <w:i/>
+                </w:rPr>
+              </m:ctrlPr>
+            </m:dPr>
+            <m:e>
+              <m:sSup>
+                <m:sSupPr>
+                  <m:ctrlPr>
+                    <w:rPr>
+                      <w:rFonts w:ascii="Cambria Math" w:eastAsiaTheme="minorEastAsia" w:hAnsi="Cambria Math"/>
+                      <w:i/>
+                    </w:rPr>
+                  </m:ctrlPr>
+                </m:sSupPr>
+                <m:e>
+                  <m:r>
+                    <w:rPr>
+                      <w:rFonts w:ascii="Cambria Math" w:eastAsiaTheme="minorEastAsia" w:hAnsi="Cambria Math"/>
+                    </w:rPr>
+                    <m:t>x</m:t>
+                  </m:r>
+                </m:e>
+                <m:sup>
+                  <m:d>
+                    <m:dPr>
+                      <m:ctrlPr>
+                        <w:rPr>
+                          <w:rFonts w:ascii="Cambria Math" w:eastAsiaTheme="minorEastAsia" w:hAnsi="Cambria Math"/>
+                          <w:i/>
+                        </w:rPr>
+                      </m:ctrlPr>
+                    </m:dPr>
+                    <m:e>
+                      <m:r>
+                        <w:rPr>
+                          <w:rFonts w:ascii="Cambria Math" w:eastAsiaTheme="minorEastAsia" w:hAnsi="Cambria Math"/>
+                        </w:rPr>
+                        <m:t>k</m:t>
+                      </m:r>
+                    </m:e>
+                  </m:d>
+                </m:sup>
+              </m:sSup>
+            </m:e>
+          </m:d>
+          <m:r>
+            <w:rPr>
+              <w:rFonts w:ascii="Cambria Math" w:eastAsiaTheme="minorEastAsia" w:hAnsi="Cambria Math"/>
+            </w:rPr>
+            <m:t>.</m:t>
+          </m:r>
+        </m:oMath>
+      </m:oMathPara>
+    </w:p>
+    <w:p>
+      <w:pPr>
+        <w:pStyle w:val="Bezodstpw"/>
+      </w:pPr>
+    </w:p>
+    <w:p>
+      <w:pPr>
+        <w:pStyle w:val="Bezodstpw"/>
+      </w:pPr>
+    </w:p>
+    <w:p>
+      <w:pPr>
+        <w:pStyle w:val="Bezodstpw"/>
+      </w:pPr>
+    </w:p>
+    <w:p>
+      <w:pPr>
+        <w:pStyle w:val="Bezodstpw"/>
+      </w:pPr>
+    </w:p>
+    <w:p>
+      <w:pPr>
+        <w:pStyle w:val="Bezodstpw"/>
+      </w:pPr>
+    </w:p>
     <w:p/>
-    <w:p/>
-    <w:p>
-      <w:r>
-        <w:t>Metoda obliczeniowa:</w:t>
-      </w:r>
-      <w:r>
-        <w:t xml:space="preserve"> Metoda Newtona dla ukł</w:t>
-      </w:r>
-      <w:r>
-        <w:t>ad</w:t>
-      </w:r>
-      <w:r>
-        <w:t>ów równań</w:t>
-      </w:r>
-      <w:r>
-        <w:cr/>
-      </w:r>
-      <w:r>
-        <w:t>wprowadzenie przez użytkownika: dokładność, ilość krokow,</w:t>
-      </w:r>
-    </w:p>
     <w:sectPr>
       <w:pgSz w:w="11906" w:h="16838"/>
       <w:pgMar w:top="1417" w:right="1417" w:bottom="1417" w:left="1417" w:header="708" w:footer="708" w:gutter="0"/>
@@ -436,6 +1938,15 @@
       <w:sz w:val="16"/>
       <w:szCs w:val="16"/>
     </w:rPr>
+  </w:style>
+  <w:style w:type="paragraph" w:styleId="Bezodstpw">
+    <w:name w:val="No Spacing"/>
+    <w:uiPriority w:val="1"/>
+    <w:qFormat/>
+    <w:rsid w:val="000B2F7A"/>
+    <w:pPr>
+      <w:spacing w:after="0" w:line="240" w:lineRule="auto"/>
+    </w:pPr>
   </w:style>
 </w:styles>
 </file>

</xml_diff>